<commit_message>
Adicionada parte do android
</commit_message>
<xml_diff>
--- a/Docs/Apresentação - Guia [LEONARDO PEREIRA].docx
+++ b/Docs/Apresentação - Guia [LEONARDO PEREIRA].docx
@@ -30,8 +30,6 @@
         </w:rPr>
         <w:t>.</w:t>
       </w:r>
-      <w:bookmarkStart w:id="0" w:name="_GoBack"/>
-      <w:bookmarkEnd w:id="0"/>
     </w:p>
     <w:p>
       <w:pPr>
@@ -367,14 +365,7 @@
           <w:sz w:val="32"/>
           <w:szCs w:val="32"/>
         </w:rPr>
-        <w:t>Quem aqui já não cansou de ver matérias sobre caça de onças, sobre venda ilegal de animais silvestres que em todas as vezes, são caçados e mantidos em cativeiro</w:t>
-      </w:r>
-      <w:r>
-        <w:rPr>
-          <w:sz w:val="32"/>
-          <w:szCs w:val="32"/>
-        </w:rPr>
-        <w:t>s até que alguém compre?</w:t>
+        <w:t>Quem aqui já não cansou de ver matérias sobre caça de onças, sobre venda ilegal de animais silvestres que em todas as vezes, são caçados e mantidos em cativeiros até que alguém compre?</w:t>
       </w:r>
     </w:p>
     <w:p>
@@ -481,6 +472,235 @@
           <w:szCs w:val="32"/>
         </w:rPr>
       </w:pPr>
+    </w:p>
+    <w:p>
+      <w:pPr>
+        <w:rPr>
+          <w:color w:val="FF0000"/>
+          <w:sz w:val="32"/>
+          <w:szCs w:val="32"/>
+        </w:rPr>
+      </w:pPr>
+    </w:p>
+    <w:p>
+      <w:pPr>
+        <w:rPr>
+          <w:b/>
+          <w:color w:val="70AD47" w:themeColor="accent6"/>
+          <w:sz w:val="32"/>
+          <w:szCs w:val="32"/>
+        </w:rPr>
+      </w:pPr>
+      <w:proofErr w:type="spellStart"/>
+      <w:r>
+        <w:rPr>
+          <w:b/>
+          <w:color w:val="70AD47" w:themeColor="accent6"/>
+          <w:sz w:val="32"/>
+          <w:szCs w:val="32"/>
+        </w:rPr>
+        <w:t>Android</w:t>
+      </w:r>
+      <w:proofErr w:type="spellEnd"/>
+      <w:r>
+        <w:rPr>
+          <w:b/>
+          <w:color w:val="70AD47" w:themeColor="accent6"/>
+          <w:sz w:val="32"/>
+          <w:szCs w:val="32"/>
+        </w:rPr>
+        <w:t>:</w:t>
+      </w:r>
+    </w:p>
+    <w:p>
+      <w:pPr>
+        <w:rPr>
+          <w:sz w:val="32"/>
+          <w:szCs w:val="32"/>
+        </w:rPr>
+      </w:pPr>
+      <w:r>
+        <w:rPr>
+          <w:sz w:val="32"/>
+          <w:szCs w:val="32"/>
+        </w:rPr>
+        <w:t xml:space="preserve">Vou falar sobre os métodos de desenvolvimento que vamos utilizar. </w:t>
+      </w:r>
+      <w:r>
+        <w:rPr>
+          <w:sz w:val="32"/>
+          <w:szCs w:val="32"/>
+        </w:rPr>
+        <w:t xml:space="preserve">O aplicativo será desenvolvido para dispositivos </w:t>
+      </w:r>
+      <w:proofErr w:type="spellStart"/>
+      <w:r>
+        <w:rPr>
+          <w:sz w:val="32"/>
+          <w:szCs w:val="32"/>
+        </w:rPr>
+        <w:t>Android</w:t>
+      </w:r>
+      <w:proofErr w:type="spellEnd"/>
+      <w:r>
+        <w:rPr>
+          <w:sz w:val="32"/>
+          <w:szCs w:val="32"/>
+        </w:rPr>
+        <w:t>, sistema operacional móvel da Google. Hoje, é com folga o sistema móvel mais utilizado do mundo, sendo utilizado por aparelhos da Samsung, Motorola, HTC, entre outras gigantes no mercado de dispositivos móveis.</w:t>
+      </w:r>
+    </w:p>
+    <w:p>
+      <w:pPr>
+        <w:rPr>
+          <w:b/>
+          <w:color w:val="70AD47" w:themeColor="accent6"/>
+          <w:sz w:val="32"/>
+          <w:szCs w:val="32"/>
+        </w:rPr>
+      </w:pPr>
+      <w:proofErr w:type="spellStart"/>
+      <w:r>
+        <w:rPr>
+          <w:b/>
+          <w:color w:val="70AD47" w:themeColor="accent6"/>
+          <w:sz w:val="32"/>
+          <w:szCs w:val="32"/>
+        </w:rPr>
+        <w:t>Android</w:t>
+      </w:r>
+      <w:proofErr w:type="spellEnd"/>
+      <w:r>
+        <w:rPr>
+          <w:b/>
+          <w:color w:val="70AD47" w:themeColor="accent6"/>
+          <w:sz w:val="32"/>
+          <w:szCs w:val="32"/>
+        </w:rPr>
+        <w:t xml:space="preserve"> Studio:</w:t>
+      </w:r>
+    </w:p>
+    <w:p>
+      <w:pPr>
+        <w:rPr>
+          <w:sz w:val="32"/>
+          <w:szCs w:val="32"/>
+        </w:rPr>
+      </w:pPr>
+      <w:r>
+        <w:rPr>
+          <w:sz w:val="32"/>
+          <w:szCs w:val="32"/>
+        </w:rPr>
+        <w:t xml:space="preserve">Vamos usar como ambiente de desenvolvimento o IDE oficial da Google para desenvolvimento </w:t>
+      </w:r>
+      <w:proofErr w:type="spellStart"/>
+      <w:r>
+        <w:rPr>
+          <w:sz w:val="32"/>
+          <w:szCs w:val="32"/>
+        </w:rPr>
+        <w:t>Android</w:t>
+      </w:r>
+      <w:proofErr w:type="spellEnd"/>
+      <w:r>
+        <w:rPr>
+          <w:sz w:val="32"/>
+          <w:szCs w:val="32"/>
+        </w:rPr>
+        <w:t xml:space="preserve">, o </w:t>
+      </w:r>
+      <w:proofErr w:type="spellStart"/>
+      <w:r>
+        <w:rPr>
+          <w:sz w:val="32"/>
+          <w:szCs w:val="32"/>
+        </w:rPr>
+        <w:t>Android</w:t>
+      </w:r>
+      <w:proofErr w:type="spellEnd"/>
+      <w:r>
+        <w:rPr>
+          <w:sz w:val="32"/>
+          <w:szCs w:val="32"/>
+        </w:rPr>
+        <w:t xml:space="preserve"> Studio, que foi lançado em 2013</w:t>
+      </w:r>
+      <w:r>
+        <w:rPr>
+          <w:sz w:val="32"/>
+          <w:szCs w:val="32"/>
+        </w:rPr>
+        <w:t xml:space="preserve">, desbancando o eclipse por já vir com o kit de desenvolvimento do </w:t>
+      </w:r>
+      <w:proofErr w:type="spellStart"/>
+      <w:r>
+        <w:rPr>
+          <w:sz w:val="32"/>
+          <w:szCs w:val="32"/>
+        </w:rPr>
+        <w:t>Android</w:t>
+      </w:r>
+      <w:proofErr w:type="spellEnd"/>
+      <w:r>
+        <w:rPr>
+          <w:sz w:val="32"/>
+          <w:szCs w:val="32"/>
+        </w:rPr>
+        <w:t xml:space="preserve"> junto com o software.</w:t>
+      </w:r>
+    </w:p>
+    <w:p>
+      <w:pPr>
+        <w:rPr>
+          <w:b/>
+          <w:color w:val="70AD47" w:themeColor="accent6"/>
+          <w:sz w:val="32"/>
+          <w:szCs w:val="32"/>
+        </w:rPr>
+      </w:pPr>
+      <w:r>
+        <w:rPr>
+          <w:b/>
+          <w:color w:val="70AD47" w:themeColor="accent6"/>
+          <w:sz w:val="32"/>
+          <w:szCs w:val="32"/>
+        </w:rPr>
+        <w:t>Java:</w:t>
+      </w:r>
+    </w:p>
+    <w:p>
+      <w:pPr>
+        <w:rPr>
+          <w:sz w:val="32"/>
+          <w:szCs w:val="32"/>
+        </w:rPr>
+      </w:pPr>
+      <w:r>
+        <w:rPr>
+          <w:sz w:val="32"/>
+          <w:szCs w:val="32"/>
+        </w:rPr>
+        <w:t xml:space="preserve">E como toda aplicação </w:t>
+      </w:r>
+      <w:proofErr w:type="spellStart"/>
+      <w:r>
+        <w:rPr>
+          <w:sz w:val="32"/>
+          <w:szCs w:val="32"/>
+        </w:rPr>
+        <w:t>Android</w:t>
+      </w:r>
+      <w:proofErr w:type="spellEnd"/>
+      <w:r>
+        <w:rPr>
+          <w:sz w:val="32"/>
+          <w:szCs w:val="32"/>
+        </w:rPr>
+        <w:t>, o desenvolvimento será feito utilizando a linguagem de programação Java, uma das linguagens mais populares entre os desenvolvedores no mundo.</w:t>
+      </w:r>
+      <w:bookmarkStart w:id="0" w:name="_GoBack"/>
+      <w:bookmarkEnd w:id="0"/>
     </w:p>
     <w:sectPr>
       <w:pgSz w:w="11906" w:h="16838"/>

</xml_diff>